<commit_message>
eslint error fixing + meeting_minutes_folder
</commit_message>
<xml_diff>
--- a/Meeting_minutes/Meeting_minutes_2019.12.12.docx
+++ b/Meeting_minutes/Meeting_minutes_2019.12.12.docx
@@ -440,10 +440,21 @@
     <w:p>
       <w:pPr>
         <w:spacing w:after="0" w:line="240" w:lineRule="auto"/>
-      </w:pPr>
-      <w:r>
-        <w:t>7. Язык сайта - украинский</w:t>
-      </w:r>
+        <w:rPr>
+          <w:lang w:val="ru-RU"/>
+        </w:rPr>
+      </w:pPr>
+      <w:r>
+        <w:t xml:space="preserve">7. Язык сайта - </w:t>
+      </w:r>
+      <w:r>
+        <w:rPr>
+          <w:lang w:val="ru-RU"/>
+        </w:rPr>
+        <w:t>английский</w:t>
+      </w:r>
+      <w:bookmarkStart w:id="0" w:name="_GoBack"/>
+      <w:bookmarkEnd w:id="0"/>
     </w:p>
     <w:p>
       <w:pPr>
@@ -1178,8 +1189,6 @@
         <w:lastRenderedPageBreak/>
         <w:t>- Тесты</w:t>
       </w:r>
-      <w:bookmarkStart w:id="0" w:name="_GoBack"/>
-      <w:bookmarkEnd w:id="0"/>
     </w:p>
     <w:p>
       <w:pPr>
@@ -1404,6 +1413,7 @@
     <w:lsdException w:name="HTML Sample" w:semiHidden="1" w:unhideWhenUsed="1"/>
     <w:lsdException w:name="HTML Typewriter" w:semiHidden="1" w:unhideWhenUsed="1"/>
     <w:lsdException w:name="HTML Variable" w:semiHidden="1" w:unhideWhenUsed="1"/>
+    <w:lsdException w:name="Normal Table" w:semiHidden="1" w:unhideWhenUsed="1"/>
     <w:lsdException w:name="annotation subject" w:semiHidden="1" w:unhideWhenUsed="1"/>
     <w:lsdException w:name="No List" w:semiHidden="1" w:unhideWhenUsed="1"/>
     <w:lsdException w:name="Outline List 1" w:semiHidden="1" w:unhideWhenUsed="1"/>
@@ -1450,8 +1460,10 @@
     <w:lsdException w:name="Table Subtle 2" w:semiHidden="1" w:unhideWhenUsed="1"/>
     <w:lsdException w:name="Table Web 1" w:semiHidden="1" w:unhideWhenUsed="1"/>
     <w:lsdException w:name="Table Web 2" w:semiHidden="1" w:unhideWhenUsed="1"/>
+    <w:lsdException w:name="Table Web 3" w:semiHidden="1" w:unhideWhenUsed="1"/>
     <w:lsdException w:name="Balloon Text" w:semiHidden="1" w:unhideWhenUsed="1"/>
     <w:lsdException w:name="Table Grid" w:uiPriority="39"/>
+    <w:lsdException w:name="Table Theme" w:semiHidden="1" w:unhideWhenUsed="1"/>
     <w:lsdException w:name="Placeholder Text" w:semiHidden="1"/>
     <w:lsdException w:name="No Spacing" w:uiPriority="1" w:qFormat="1"/>
     <w:lsdException w:name="Light Shading" w:uiPriority="60"/>

</xml_diff>